<commit_message>
blog organization and blog 6
</commit_message>
<xml_diff>
--- a/Blog 4 - Animal Kingdom.docx
+++ b/Blog 4 - Animal Kingdom.docx
@@ -76,7 +76,21 @@
     <w:p>
       <w:r>
         <w:tab/>
-        <w:t>I also wonder if other animals ‘defy’ ‘normal’ rules. With animals, normally a male and females species mate. But for humans, males can mate with males and they can also become females. I think that’s also unique to the human species. I also don’t know if animals know the idea of love..or if it’s just mating/partnering up</w:t>
+        <w:t>I also wonder if other animals ‘de</w:t>
+      </w:r>
+      <w:r>
+        <w:t>f</w:t>
+      </w:r>
+      <w:r>
+        <w:t xml:space="preserve">y’ ‘normal’ rules. With animals, normally a male and females species mate. But for humans, males can mate with males and they can also become females. I think that’s also unique to the human species. I also don’t know if animals know the idea of </w:t>
+      </w:r>
+      <w:proofErr w:type="spellStart"/>
+      <w:r>
+        <w:t>love..or</w:t>
+      </w:r>
+      <w:proofErr w:type="spellEnd"/>
+      <w:r>
+        <w:t xml:space="preserve"> if it’s just mating/partnering up</w:t>
       </w:r>
       <w:r>
         <w:t xml:space="preserve"> with someone okay enough. </w:t>

</xml_diff>